<commit_message>
some organization and trying creat board dynamicaly
</commit_message>
<xml_diff>
--- a/Relatorio.docx
+++ b/Relatorio.docx
@@ -4,67 +4,7 @@
   <w:body>
     <w:p>
       <w:pPr>
-        <w:jc w:val="center"/>
-        <w:rPr>
-          <w:rFonts w:ascii="Arial" w:hAnsi="Arial" w:cs="Arial"/>
-          <w:sz w:val="72"/>
-        </w:rPr>
-      </w:pPr>
-      <w:r>
-        <w:rPr>
-          <w:rFonts w:ascii="Arial" w:hAnsi="Arial" w:cs="Arial"/>
-          <w:sz w:val="72"/>
-        </w:rPr>
-        <w:t>Latrunculi XXI</w:t>
-      </w:r>
-    </w:p>
-    <w:p>
-      <w:pPr>
-        <w:jc w:val="center"/>
-        <w:rPr>
-          <w:rFonts w:ascii="Arial" w:hAnsi="Arial" w:cs="Arial"/>
-          <w:sz w:val="36"/>
-        </w:rPr>
-      </w:pPr>
-    </w:p>
-    <w:p>
-      <w:pPr>
-        <w:jc w:val="center"/>
-        <w:rPr>
-          <w:rFonts w:ascii="Arial" w:hAnsi="Arial" w:cs="Arial"/>
-          <w:sz w:val="36"/>
-        </w:rPr>
-      </w:pPr>
-      <w:r>
-        <w:rPr>
-          <w:rFonts w:ascii="Arial" w:hAnsi="Arial" w:cs="Arial"/>
-          <w:sz w:val="36"/>
-        </w:rPr>
-        <w:t>Relatório Intercalar</w:t>
-      </w:r>
-    </w:p>
-    <w:p>
-      <w:pPr>
-        <w:jc w:val="center"/>
-        <w:rPr>
-          <w:rFonts w:ascii="Arial" w:hAnsi="Arial" w:cs="Arial"/>
-        </w:rPr>
-      </w:pPr>
-    </w:p>
-    <w:p>
-      <w:pPr>
-        <w:jc w:val="center"/>
-        <w:rPr>
-          <w:rFonts w:ascii="Arial" w:hAnsi="Arial" w:cs="Arial"/>
-        </w:rPr>
-      </w:pPr>
-    </w:p>
-    <w:p>
-      <w:pPr>
-        <w:jc w:val="center"/>
-        <w:rPr>
-          <w:rFonts w:ascii="Arial" w:hAnsi="Arial" w:cs="Arial"/>
-        </w:rPr>
+        <w:pStyle w:val="Title"/>
       </w:pPr>
       <w:r>
         <w:rPr>
@@ -78,11 +18,11 @@
               <wp:align>center</wp:align>
             </wp:positionH>
             <wp:positionV relativeFrom="paragraph">
-              <wp:posOffset>51435</wp:posOffset>
+              <wp:posOffset>431548</wp:posOffset>
             </wp:positionV>
             <wp:extent cx="4191000" cy="1381760"/>
             <wp:effectExtent l="0" t="0" r="0" b="0"/>
-            <wp:wrapSquare wrapText="bothSides"/>
+            <wp:wrapTopAndBottom/>
             <wp:docPr id="1" name="Picture 1" descr="C:\Users\rendoir\AppData\Local\Microsoft\Windows\INetCache\Content.Word\feup-logo.png"/>
             <wp:cNvGraphicFramePr>
               <a:graphicFrameLocks xmlns:a="http://schemas.openxmlformats.org/drawingml/2006/main" noChangeAspect="1"/>
@@ -97,7 +37,7 @@
                     </pic:cNvPicPr>
                   </pic:nvPicPr>
                   <pic:blipFill>
-                    <a:blip r:embed="rId7" cstate="print">
+                    <a:blip r:embed="rId8" cstate="print">
                       <a:extLst>
                         <a:ext uri="{28A0092B-C50C-407E-A947-70E740481C1C}">
                           <a14:useLocalDpi xmlns:a14="http://schemas.microsoft.com/office/drawing/2010/main" val="0"/>
@@ -137,17 +77,65 @@
     </w:p>
     <w:p>
       <w:pPr>
+        <w:pStyle w:val="Title"/>
+      </w:pPr>
+    </w:p>
+    <w:p>
+      <w:pPr>
+        <w:pStyle w:val="Title"/>
         <w:jc w:val="center"/>
         <w:rPr>
-          <w:rFonts w:ascii="Arial" w:hAnsi="Arial" w:cs="Arial"/>
-        </w:rPr>
-      </w:pPr>
+          <w:rFonts w:cstheme="majorHAnsi"/>
+        </w:rPr>
+      </w:pPr>
+      <w:proofErr w:type="spellStart"/>
+      <w:r>
+        <w:rPr>
+          <w:rFonts w:cstheme="majorHAnsi"/>
+          <w:sz w:val="72"/>
+        </w:rPr>
+        <w:t>Latrunculi</w:t>
+      </w:r>
+      <w:proofErr w:type="spellEnd"/>
+      <w:r>
+        <w:rPr>
+          <w:rFonts w:cstheme="majorHAnsi"/>
+          <w:sz w:val="72"/>
+        </w:rPr>
+        <w:t xml:space="preserve"> XXI</w:t>
+      </w:r>
     </w:p>
     <w:p>
       <w:pPr>
         <w:jc w:val="center"/>
         <w:rPr>
-          <w:rFonts w:ascii="Arial" w:hAnsi="Arial" w:cs="Arial"/>
+          <w:rFonts w:asciiTheme="majorHAnsi" w:hAnsiTheme="majorHAnsi" w:cstheme="majorHAnsi"/>
+          <w:sz w:val="36"/>
+        </w:rPr>
+      </w:pPr>
+    </w:p>
+    <w:p>
+      <w:pPr>
+        <w:pStyle w:val="Subtitle"/>
+        <w:jc w:val="center"/>
+        <w:rPr>
+          <w:rFonts w:asciiTheme="majorHAnsi" w:hAnsiTheme="majorHAnsi" w:cstheme="majorHAnsi"/>
+          <w:sz w:val="28"/>
+        </w:rPr>
+      </w:pPr>
+      <w:r>
+        <w:rPr>
+          <w:rFonts w:asciiTheme="majorHAnsi" w:hAnsiTheme="majorHAnsi" w:cstheme="majorHAnsi"/>
+          <w:sz w:val="28"/>
+        </w:rPr>
+        <w:t>Relatório Intercalar</w:t>
+      </w:r>
+    </w:p>
+    <w:p>
+      <w:pPr>
+        <w:jc w:val="center"/>
+        <w:rPr>
+          <w:rFonts w:asciiTheme="majorHAnsi" w:hAnsiTheme="majorHAnsi" w:cstheme="majorHAnsi"/>
           <w:sz w:val="32"/>
         </w:rPr>
       </w:pPr>
@@ -156,7 +144,7 @@
       <w:pPr>
         <w:jc w:val="center"/>
         <w:rPr>
-          <w:rFonts w:ascii="Arial" w:hAnsi="Arial" w:cs="Arial"/>
+          <w:rFonts w:asciiTheme="majorHAnsi" w:hAnsiTheme="majorHAnsi" w:cstheme="majorHAnsi"/>
           <w:sz w:val="32"/>
         </w:rPr>
       </w:pPr>
@@ -165,7 +153,7 @@
       <w:pPr>
         <w:jc w:val="center"/>
         <w:rPr>
-          <w:rFonts w:ascii="Arial" w:hAnsi="Arial" w:cs="Arial"/>
+          <w:rFonts w:asciiTheme="majorHAnsi" w:hAnsiTheme="majorHAnsi" w:cstheme="majorHAnsi"/>
           <w:sz w:val="32"/>
         </w:rPr>
       </w:pPr>
@@ -174,7 +162,7 @@
       <w:pPr>
         <w:jc w:val="center"/>
         <w:rPr>
-          <w:rFonts w:ascii="Arial" w:hAnsi="Arial" w:cs="Arial"/>
+          <w:rFonts w:asciiTheme="majorHAnsi" w:hAnsiTheme="majorHAnsi" w:cstheme="majorHAnsi"/>
           <w:sz w:val="32"/>
         </w:rPr>
       </w:pPr>
@@ -183,32 +171,43 @@
       <w:pPr>
         <w:jc w:val="center"/>
         <w:rPr>
-          <w:rFonts w:ascii="Arial" w:hAnsi="Arial" w:cs="Arial"/>
+          <w:rFonts w:asciiTheme="majorHAnsi" w:hAnsiTheme="majorHAnsi" w:cstheme="majorHAnsi"/>
           <w:sz w:val="32"/>
-        </w:rPr>
-      </w:pPr>
+          <w:szCs w:val="32"/>
+        </w:rPr>
+      </w:pPr>
+      <w:r>
+        <w:rPr>
+          <w:rFonts w:asciiTheme="majorHAnsi" w:hAnsiTheme="majorHAnsi" w:cstheme="majorHAnsi"/>
+          <w:sz w:val="32"/>
+          <w:szCs w:val="32"/>
+        </w:rPr>
+        <w:t xml:space="preserve">Mestrado Integrado em </w:t>
+      </w:r>
     </w:p>
     <w:p>
       <w:pPr>
         <w:jc w:val="center"/>
         <w:rPr>
-          <w:rFonts w:ascii="Arial" w:hAnsi="Arial" w:cs="Arial"/>
+          <w:rFonts w:asciiTheme="majorHAnsi" w:hAnsiTheme="majorHAnsi" w:cstheme="majorHAnsi"/>
           <w:sz w:val="32"/>
-        </w:rPr>
-      </w:pPr>
-      <w:r>
-        <w:rPr>
-          <w:rFonts w:ascii="Arial" w:hAnsi="Arial" w:cs="Arial"/>
+          <w:szCs w:val="32"/>
+        </w:rPr>
+      </w:pPr>
+      <w:r>
+        <w:rPr>
+          <w:rFonts w:asciiTheme="majorHAnsi" w:hAnsiTheme="majorHAnsi" w:cstheme="majorHAnsi"/>
           <w:sz w:val="32"/>
-        </w:rPr>
-        <w:t>Mestrado Integrado em Engenharia Informática e Computação</w:t>
+          <w:szCs w:val="32"/>
+        </w:rPr>
+        <w:t>Engenharia Informática e Computação</w:t>
       </w:r>
     </w:p>
     <w:p>
       <w:pPr>
         <w:jc w:val="center"/>
         <w:rPr>
-          <w:rFonts w:ascii="Arial" w:hAnsi="Arial" w:cs="Arial"/>
+          <w:rFonts w:asciiTheme="majorHAnsi" w:hAnsiTheme="majorHAnsi" w:cstheme="majorHAnsi"/>
         </w:rPr>
       </w:pPr>
     </w:p>
@@ -216,13 +215,13 @@
       <w:pPr>
         <w:jc w:val="center"/>
         <w:rPr>
-          <w:rFonts w:ascii="Arial" w:hAnsi="Arial" w:cs="Arial"/>
+          <w:rFonts w:asciiTheme="majorHAnsi" w:hAnsiTheme="majorHAnsi" w:cstheme="majorHAnsi"/>
           <w:sz w:val="32"/>
         </w:rPr>
       </w:pPr>
       <w:r>
         <w:rPr>
-          <w:rFonts w:ascii="Arial" w:hAnsi="Arial" w:cs="Arial"/>
+          <w:rFonts w:asciiTheme="majorHAnsi" w:hAnsiTheme="majorHAnsi" w:cstheme="majorHAnsi"/>
           <w:sz w:val="32"/>
         </w:rPr>
         <w:t>Programação em Lógica</w:t>
@@ -232,7 +231,7 @@
       <w:pPr>
         <w:jc w:val="center"/>
         <w:rPr>
-          <w:rFonts w:ascii="Arial" w:hAnsi="Arial" w:cs="Arial"/>
+          <w:rFonts w:asciiTheme="majorHAnsi" w:hAnsiTheme="majorHAnsi" w:cstheme="majorHAnsi"/>
         </w:rPr>
       </w:pPr>
     </w:p>
@@ -240,138 +239,107 @@
       <w:pPr>
         <w:jc w:val="center"/>
         <w:rPr>
-          <w:rFonts w:ascii="Arial" w:hAnsi="Arial" w:cs="Arial"/>
-        </w:rPr>
-      </w:pPr>
+          <w:rFonts w:asciiTheme="majorHAnsi" w:hAnsiTheme="majorHAnsi" w:cstheme="majorHAnsi"/>
+          <w:color w:val="8C2D19"/>
+          <w:sz w:val="20"/>
+        </w:rPr>
+      </w:pPr>
+      <w:r>
+        <w:rPr>
+          <w:rFonts w:asciiTheme="majorHAnsi" w:hAnsiTheme="majorHAnsi" w:cstheme="majorHAnsi"/>
+          <w:color w:val="8C2D19"/>
+        </w:rPr>
+        <w:t>Grupo Latrunculi_XXI_1:</w:t>
+      </w:r>
     </w:p>
     <w:p>
       <w:pPr>
         <w:jc w:val="center"/>
         <w:rPr>
-          <w:rFonts w:ascii="Arial" w:hAnsi="Arial" w:cs="Arial"/>
+          <w:rFonts w:asciiTheme="majorHAnsi" w:hAnsiTheme="majorHAnsi" w:cstheme="majorHAnsi"/>
+          <w:color w:val="7F7F7F" w:themeColor="text1" w:themeTint="80"/>
+          <w:sz w:val="18"/>
+          <w:szCs w:val="26"/>
+        </w:rPr>
+      </w:pPr>
+      <w:r>
+        <w:rPr>
+          <w:rFonts w:asciiTheme="majorHAnsi" w:hAnsiTheme="majorHAnsi" w:cstheme="majorHAnsi"/>
+          <w:color w:val="7F7F7F" w:themeColor="text1" w:themeTint="80"/>
+          <w:sz w:val="18"/>
+          <w:szCs w:val="26"/>
+        </w:rPr>
+        <w:t>Daniel Filipe Santos Marques – 201503822</w:t>
+      </w:r>
+    </w:p>
+    <w:p>
+      <w:pPr>
+        <w:jc w:val="center"/>
+        <w:rPr>
+          <w:rFonts w:asciiTheme="majorHAnsi" w:hAnsiTheme="majorHAnsi" w:cstheme="majorHAnsi"/>
+          <w:color w:val="7F7F7F" w:themeColor="text1" w:themeTint="80"/>
+          <w:sz w:val="18"/>
+          <w:szCs w:val="26"/>
+        </w:rPr>
+      </w:pPr>
+      <w:r>
+        <w:rPr>
+          <w:rFonts w:asciiTheme="majorHAnsi" w:hAnsiTheme="majorHAnsi" w:cstheme="majorHAnsi"/>
+          <w:color w:val="7F7F7F" w:themeColor="text1" w:themeTint="80"/>
+          <w:sz w:val="18"/>
+          <w:szCs w:val="26"/>
+        </w:rPr>
+        <w:t>João Filipe Lopes de Carvalho – 201504875</w:t>
+      </w:r>
+    </w:p>
+    <w:p>
+      <w:pPr>
+        <w:rPr>
+          <w:rFonts w:asciiTheme="majorHAnsi" w:hAnsiTheme="majorHAnsi" w:cstheme="majorHAnsi"/>
           <w:sz w:val="28"/>
         </w:rPr>
       </w:pPr>
-      <w:r>
-        <w:rPr>
-          <w:rFonts w:ascii="Arial" w:hAnsi="Arial" w:cs="Arial"/>
+    </w:p>
+    <w:p>
+      <w:pPr>
+        <w:jc w:val="center"/>
+        <w:rPr>
+          <w:rFonts w:asciiTheme="majorHAnsi" w:hAnsiTheme="majorHAnsi" w:cstheme="majorHAnsi"/>
           <w:sz w:val="28"/>
         </w:rPr>
-        <w:t>Grupo Latrunculi_XXI_1:</w:t>
-      </w:r>
-    </w:p>
-    <w:p>
-      <w:pPr>
-        <w:jc w:val="center"/>
-        <w:rPr>
-          <w:rFonts w:ascii="Arial" w:hAnsi="Arial" w:cs="Arial"/>
-          <w:sz w:val="24"/>
-          <w:szCs w:val="26"/>
-        </w:rPr>
-      </w:pPr>
-      <w:r>
-        <w:rPr>
-          <w:rFonts w:ascii="Arial" w:hAnsi="Arial" w:cs="Arial"/>
-          <w:sz w:val="24"/>
-          <w:szCs w:val="26"/>
-        </w:rPr>
-        <w:t>Daniel Filipe Santos Marques – 201503822</w:t>
-      </w:r>
-    </w:p>
-    <w:p>
-      <w:pPr>
-        <w:jc w:val="center"/>
-        <w:rPr>
-          <w:rFonts w:ascii="Arial" w:hAnsi="Arial" w:cs="Arial"/>
-          <w:sz w:val="24"/>
-          <w:szCs w:val="26"/>
-        </w:rPr>
-      </w:pPr>
-      <w:r>
-        <w:rPr>
-          <w:rFonts w:ascii="Arial" w:hAnsi="Arial" w:cs="Arial"/>
-          <w:sz w:val="24"/>
-          <w:szCs w:val="26"/>
-        </w:rPr>
-        <w:t>João Filipe Lopes de Carvalho – 201504875</w:t>
-      </w:r>
-    </w:p>
-    <w:p>
-      <w:pPr>
-        <w:jc w:val="center"/>
-        <w:rPr>
-          <w:rFonts w:ascii="Arial" w:hAnsi="Arial" w:cs="Arial"/>
-        </w:rPr>
-      </w:pPr>
-    </w:p>
-    <w:p>
-      <w:pPr>
-        <w:jc w:val="center"/>
-        <w:rPr>
-          <w:rFonts w:ascii="Arial" w:hAnsi="Arial" w:cs="Arial"/>
-        </w:rPr>
-      </w:pPr>
-    </w:p>
-    <w:p>
-      <w:pPr>
-        <w:jc w:val="center"/>
-        <w:rPr>
-          <w:rFonts w:ascii="Arial" w:hAnsi="Arial" w:cs="Arial"/>
-        </w:rPr>
-      </w:pPr>
-    </w:p>
-    <w:p>
-      <w:pPr>
-        <w:jc w:val="center"/>
-        <w:rPr>
-          <w:rFonts w:ascii="Arial" w:hAnsi="Arial" w:cs="Arial"/>
-          <w:sz w:val="32"/>
-        </w:rPr>
-      </w:pPr>
-      <w:r>
-        <w:rPr>
-          <w:rFonts w:ascii="Arial" w:hAnsi="Arial" w:cs="Arial"/>
-          <w:sz w:val="32"/>
-        </w:rPr>
-        <w:t>Faculdade de Engenharia da Universidade do Porto</w:t>
-      </w:r>
-    </w:p>
-    <w:p>
-      <w:pPr>
-        <w:jc w:val="center"/>
-        <w:rPr>
-          <w:rFonts w:ascii="Arial" w:hAnsi="Arial" w:cs="Arial"/>
-        </w:rPr>
-      </w:pPr>
-    </w:p>
-    <w:p>
-      <w:pPr>
-        <w:jc w:val="center"/>
-        <w:rPr>
-          <w:rFonts w:ascii="Arial" w:hAnsi="Arial" w:cs="Arial"/>
+      </w:pPr>
+      <w:r>
+        <w:rPr>
+          <w:rFonts w:asciiTheme="majorHAnsi" w:hAnsiTheme="majorHAnsi" w:cstheme="majorHAnsi"/>
           <w:sz w:val="28"/>
         </w:rPr>
-      </w:pPr>
-      <w:r>
-        <w:rPr>
-          <w:rFonts w:ascii="Arial" w:hAnsi="Arial" w:cs="Arial"/>
+        <w:t xml:space="preserve">Porto, 10 de </w:t>
+      </w:r>
+      <w:r>
+        <w:rPr>
+          <w:rFonts w:asciiTheme="majorHAnsi" w:hAnsiTheme="majorHAnsi" w:cstheme="majorHAnsi"/>
           <w:sz w:val="28"/>
         </w:rPr>
-        <w:t>Porto, 10 de Outubro de 2017</w:t>
-      </w:r>
-    </w:p>
-    <w:p>
-      <w:pPr>
-        <w:rPr>
-          <w:rFonts w:ascii="Arial" w:hAnsi="Arial" w:cs="Arial"/>
-          <w:sz w:val="48"/>
-        </w:rPr>
-      </w:pPr>
-      <w:r>
-        <w:rPr>
-          <w:rFonts w:ascii="Arial" w:hAnsi="Arial" w:cs="Arial"/>
-          <w:sz w:val="48"/>
-        </w:rPr>
+        <w:t>outubro</w:t>
+      </w:r>
+      <w:r>
+        <w:rPr>
+          <w:rFonts w:asciiTheme="majorHAnsi" w:hAnsiTheme="majorHAnsi" w:cstheme="majorHAnsi"/>
+          <w:sz w:val="28"/>
+        </w:rPr>
+        <w:t xml:space="preserve"> de 2017</w:t>
+      </w:r>
+      <w:r>
+        <w:br w:type="page"/>
+      </w:r>
+    </w:p>
+    <w:p>
+      <w:pPr>
+        <w:pStyle w:val="Style1"/>
+        <w:spacing w:after="240"/>
+        <w:ind w:left="714" w:hanging="357"/>
+      </w:pPr>
+      <w:r>
         <w:lastRenderedPageBreak/>
         <w:t>Índice</w:t>
       </w:r>
@@ -379,135 +347,25 @@
     <w:p>
       <w:pPr>
         <w:rPr>
-          <w:rFonts w:ascii="Arial" w:hAnsi="Arial" w:cs="Arial"/>
-          <w:sz w:val="56"/>
-        </w:rPr>
-      </w:pPr>
-    </w:p>
-    <w:p>
-      <w:pPr>
-        <w:rPr>
-          <w:rFonts w:ascii="Arial" w:hAnsi="Arial" w:cs="Arial"/>
-          <w:sz w:val="56"/>
-        </w:rPr>
-      </w:pPr>
-    </w:p>
-    <w:p>
-      <w:pPr>
-        <w:rPr>
-          <w:rFonts w:ascii="Arial" w:hAnsi="Arial" w:cs="Arial"/>
-          <w:sz w:val="56"/>
-        </w:rPr>
-      </w:pPr>
-    </w:p>
-    <w:p>
-      <w:pPr>
-        <w:rPr>
-          <w:rFonts w:ascii="Arial" w:hAnsi="Arial" w:cs="Arial"/>
-          <w:sz w:val="56"/>
-        </w:rPr>
-      </w:pPr>
-    </w:p>
-    <w:p>
-      <w:pPr>
-        <w:rPr>
-          <w:rFonts w:ascii="Arial" w:hAnsi="Arial" w:cs="Arial"/>
-          <w:sz w:val="56"/>
-        </w:rPr>
-      </w:pPr>
-    </w:p>
-    <w:p>
-      <w:pPr>
-        <w:rPr>
-          <w:rFonts w:ascii="Arial" w:hAnsi="Arial" w:cs="Arial"/>
-          <w:sz w:val="56"/>
-        </w:rPr>
-      </w:pPr>
-    </w:p>
-    <w:p>
-      <w:pPr>
-        <w:rPr>
-          <w:rFonts w:ascii="Arial" w:hAnsi="Arial" w:cs="Arial"/>
-          <w:sz w:val="56"/>
-        </w:rPr>
-      </w:pPr>
-    </w:p>
-    <w:p>
-      <w:pPr>
-        <w:rPr>
-          <w:rFonts w:ascii="Arial" w:hAnsi="Arial" w:cs="Arial"/>
-          <w:sz w:val="56"/>
-        </w:rPr>
-      </w:pPr>
-    </w:p>
-    <w:p>
-      <w:pPr>
-        <w:rPr>
-          <w:rFonts w:ascii="Arial" w:hAnsi="Arial" w:cs="Arial"/>
-          <w:sz w:val="56"/>
-        </w:rPr>
-      </w:pPr>
-    </w:p>
-    <w:p>
-      <w:pPr>
-        <w:rPr>
-          <w:rFonts w:ascii="Arial" w:hAnsi="Arial" w:cs="Arial"/>
-          <w:sz w:val="56"/>
-        </w:rPr>
-      </w:pPr>
-    </w:p>
-    <w:p>
-      <w:pPr>
-        <w:rPr>
-          <w:rFonts w:ascii="Arial" w:hAnsi="Arial" w:cs="Arial"/>
-          <w:sz w:val="56"/>
-        </w:rPr>
-      </w:pPr>
-    </w:p>
-    <w:p>
-      <w:pPr>
-        <w:rPr>
-          <w:rFonts w:ascii="Arial" w:hAnsi="Arial" w:cs="Arial"/>
-          <w:sz w:val="56"/>
-        </w:rPr>
-      </w:pPr>
-    </w:p>
-    <w:p>
-      <w:pPr>
-        <w:rPr>
-          <w:rFonts w:ascii="Arial" w:hAnsi="Arial" w:cs="Arial"/>
-          <w:sz w:val="56"/>
-        </w:rPr>
-      </w:pPr>
-    </w:p>
-    <w:p>
-      <w:pPr>
-        <w:rPr>
-          <w:rFonts w:ascii="Arial" w:hAnsi="Arial" w:cs="Arial"/>
-          <w:sz w:val="56"/>
-        </w:rPr>
-      </w:pPr>
-    </w:p>
-    <w:p>
-      <w:pPr>
-        <w:rPr>
-          <w:rFonts w:ascii="Arial" w:hAnsi="Arial" w:cs="Arial"/>
-          <w:sz w:val="56"/>
-        </w:rPr>
-      </w:pPr>
-    </w:p>
-    <w:p>
-      <w:pPr>
-        <w:rPr>
-          <w:rFonts w:ascii="Arial" w:hAnsi="Arial" w:cs="Arial"/>
-          <w:sz w:val="56"/>
-        </w:rPr>
-      </w:pPr>
-      <w:r>
-        <w:rPr>
-          <w:rFonts w:ascii="Arial" w:hAnsi="Arial" w:cs="Arial"/>
-          <w:sz w:val="56"/>
-        </w:rPr>
+          <w:rFonts w:asciiTheme="majorHAnsi" w:hAnsiTheme="majorHAnsi" w:cstheme="majorHAnsi"/>
+          <w:sz w:val="48"/>
+        </w:rPr>
+      </w:pPr>
+      <w:r>
+        <w:rPr>
+          <w:rFonts w:asciiTheme="majorHAnsi" w:hAnsiTheme="majorHAnsi" w:cstheme="majorHAnsi"/>
+          <w:sz w:val="48"/>
+        </w:rPr>
+        <w:br w:type="page"/>
+      </w:r>
+    </w:p>
+    <w:p>
+      <w:pPr>
+        <w:pStyle w:val="Style1"/>
+        <w:spacing w:after="240"/>
+        <w:ind w:left="714" w:hanging="357"/>
+      </w:pPr>
+      <w:r>
         <w:lastRenderedPageBreak/>
         <w:t>Descrição do jogo</w:t>
       </w:r>
@@ -515,98 +373,81 @@
     <w:p>
       <w:pPr>
         <w:rPr>
-          <w:rFonts w:ascii="Arial" w:hAnsi="Arial" w:cs="Arial"/>
+          <w:rFonts w:asciiTheme="majorHAnsi" w:hAnsiTheme="majorHAnsi" w:cstheme="majorHAnsi"/>
           <w:sz w:val="56"/>
         </w:rPr>
       </w:pPr>
-    </w:p>
-    <w:p>
-      <w:pPr>
-        <w:rPr>
-          <w:rFonts w:ascii="Arial" w:hAnsi="Arial" w:cs="Arial"/>
+      <w:r>
+        <w:rPr>
+          <w:rFonts w:asciiTheme="majorHAnsi" w:hAnsiTheme="majorHAnsi" w:cstheme="majorHAnsi"/>
           <w:sz w:val="56"/>
         </w:rPr>
-      </w:pPr>
-      <w:r>
-        <w:rPr>
-          <w:rFonts w:ascii="Arial" w:hAnsi="Arial" w:cs="Arial"/>
+        <w:br w:type="page"/>
+      </w:r>
+    </w:p>
+    <w:p>
+      <w:pPr>
+        <w:pStyle w:val="Style2"/>
+        <w:spacing w:after="240"/>
+        <w:ind w:left="1434" w:hanging="357"/>
+      </w:pPr>
+      <w:r>
+        <w:lastRenderedPageBreak/>
+        <w:t>História</w:t>
+      </w:r>
+    </w:p>
+    <w:p>
+      <w:pPr>
+        <w:rPr>
+          <w:rFonts w:asciiTheme="majorHAnsi" w:hAnsiTheme="majorHAnsi" w:cstheme="majorHAnsi"/>
           <w:sz w:val="56"/>
         </w:rPr>
-        <w:t>História</w:t>
-      </w:r>
-    </w:p>
-    <w:p>
-      <w:pPr>
-        <w:rPr>
-          <w:rFonts w:ascii="Arial" w:hAnsi="Arial" w:cs="Arial"/>
+      </w:pPr>
+      <w:r>
+        <w:rPr>
+          <w:rFonts w:asciiTheme="majorHAnsi" w:hAnsiTheme="majorHAnsi" w:cstheme="majorHAnsi"/>
           <w:sz w:val="56"/>
         </w:rPr>
-      </w:pPr>
-    </w:p>
-    <w:p>
-      <w:pPr>
-        <w:rPr>
-          <w:rFonts w:ascii="Arial" w:hAnsi="Arial" w:cs="Arial"/>
-          <w:sz w:val="56"/>
-        </w:rPr>
-      </w:pPr>
-    </w:p>
-    <w:p>
-      <w:pPr>
-        <w:rPr>
-          <w:rFonts w:ascii="Arial" w:hAnsi="Arial" w:cs="Arial"/>
-          <w:sz w:val="56"/>
-        </w:rPr>
-      </w:pPr>
-      <w:r>
-        <w:rPr>
-          <w:rFonts w:ascii="Arial" w:hAnsi="Arial" w:cs="Arial"/>
-          <w:sz w:val="56"/>
-        </w:rPr>
+        <w:br w:type="page"/>
+      </w:r>
+    </w:p>
+    <w:p>
+      <w:pPr>
+        <w:pStyle w:val="Style2"/>
+        <w:spacing w:after="240"/>
+        <w:ind w:left="1434" w:hanging="357"/>
+      </w:pPr>
+      <w:r>
+        <w:lastRenderedPageBreak/>
         <w:t>Regras</w:t>
       </w:r>
-    </w:p>
-    <w:p>
-      <w:pPr>
-        <w:rPr>
-          <w:rFonts w:ascii="Arial" w:hAnsi="Arial" w:cs="Arial"/>
-          <w:sz w:val="24"/>
-        </w:rPr>
-      </w:pPr>
     </w:p>
     <w:p>
       <w:pPr>
         <w:ind w:firstLine="708"/>
         <w:jc w:val="both"/>
         <w:rPr>
-          <w:rFonts w:ascii="Arial" w:hAnsi="Arial" w:cs="Arial"/>
+          <w:rFonts w:asciiTheme="majorHAnsi" w:hAnsiTheme="majorHAnsi" w:cstheme="majorHAnsi"/>
           <w:sz w:val="24"/>
         </w:rPr>
       </w:pPr>
       <w:r>
         <w:rPr>
-          <w:rFonts w:ascii="Arial" w:hAnsi="Arial" w:cs="Arial"/>
+          <w:rFonts w:asciiTheme="majorHAnsi" w:hAnsiTheme="majorHAnsi" w:cstheme="majorHAnsi"/>
           <w:sz w:val="24"/>
         </w:rPr>
-        <w:t>O jogo é constituído por um tabuleiro de dimens</w:t>
-      </w:r>
-      <w:r>
-        <w:rPr>
-          <w:rFonts w:ascii="Arial" w:hAnsi="Arial" w:cs="Arial"/>
+        <w:t>O jogo é constituído por um tabuleiro de dimensões 8x8 e por 18 peças, 9 por jogador</w:t>
+      </w:r>
+      <w:r>
+        <w:rPr>
+          <w:rFonts w:asciiTheme="majorHAnsi" w:hAnsiTheme="majorHAnsi" w:cstheme="majorHAnsi"/>
           <w:sz w:val="24"/>
         </w:rPr>
-        <w:t>ões 8x8 e por 18 peças, 9 por jogador</w:t>
-      </w:r>
-      <w:r>
-        <w:rPr>
-          <w:rFonts w:ascii="Arial" w:hAnsi="Arial" w:cs="Arial"/>
-          <w:sz w:val="24"/>
-        </w:rPr>
         <w:t>, sendo jogado por 2 jogadores</w:t>
       </w:r>
       <w:r>
         <w:rPr>
-          <w:rFonts w:ascii="Arial" w:hAnsi="Arial" w:cs="Arial"/>
+          <w:rFonts w:asciiTheme="majorHAnsi" w:hAnsiTheme="majorHAnsi" w:cstheme="majorHAnsi"/>
           <w:sz w:val="24"/>
         </w:rPr>
         <w:t>. Existem 2 tipos de peças: duxes e soldados, existindo 1 e 8 peças, respetivamente, por jogador.</w:t>
@@ -617,41 +458,41 @@
         <w:ind w:firstLine="708"/>
         <w:jc w:val="both"/>
         <w:rPr>
-          <w:rFonts w:ascii="Arial" w:hAnsi="Arial" w:cs="Arial"/>
+          <w:rFonts w:asciiTheme="majorHAnsi" w:hAnsiTheme="majorHAnsi" w:cstheme="majorHAnsi"/>
           <w:sz w:val="24"/>
         </w:rPr>
       </w:pPr>
       <w:r>
         <w:rPr>
-          <w:rFonts w:ascii="Arial" w:hAnsi="Arial" w:cs="Arial"/>
+          <w:rFonts w:asciiTheme="majorHAnsi" w:hAnsiTheme="majorHAnsi" w:cstheme="majorHAnsi"/>
           <w:sz w:val="24"/>
         </w:rPr>
         <w:t>As peças movem-se ortogonalmente, ou seja, não são permitidas jogadas diagonais.</w:t>
       </w:r>
       <w:r>
         <w:rPr>
-          <w:rFonts w:ascii="Arial" w:hAnsi="Arial" w:cs="Arial"/>
+          <w:rFonts w:asciiTheme="majorHAnsi" w:hAnsiTheme="majorHAnsi" w:cstheme="majorHAnsi"/>
           <w:sz w:val="24"/>
         </w:rPr>
         <w:t xml:space="preserve"> Podem deslocar-se </w:t>
       </w:r>
       <w:r>
         <w:rPr>
-          <w:rFonts w:ascii="Arial" w:hAnsi="Arial" w:cs="Arial"/>
+          <w:rFonts w:asciiTheme="majorHAnsi" w:hAnsiTheme="majorHAnsi" w:cstheme="majorHAnsi"/>
           <w:sz w:val="24"/>
         </w:rPr>
         <w:t>um número arbitrário de células</w:t>
       </w:r>
       <w:r>
         <w:rPr>
-          <w:rFonts w:ascii="Arial" w:hAnsi="Arial" w:cs="Arial"/>
+          <w:rFonts w:asciiTheme="majorHAnsi" w:hAnsiTheme="majorHAnsi" w:cstheme="majorHAnsi"/>
           <w:sz w:val="24"/>
         </w:rPr>
         <w:t>, porém não podem saltar outras peças</w:t>
       </w:r>
       <w:r>
         <w:rPr>
-          <w:rFonts w:ascii="Arial" w:hAnsi="Arial" w:cs="Arial"/>
+          <w:rFonts w:asciiTheme="majorHAnsi" w:hAnsiTheme="majorHAnsi" w:cstheme="majorHAnsi"/>
           <w:sz w:val="24"/>
         </w:rPr>
         <w:t>.</w:t>
@@ -662,13 +503,13 @@
         <w:ind w:firstLine="708"/>
         <w:jc w:val="both"/>
         <w:rPr>
-          <w:rFonts w:ascii="Arial" w:hAnsi="Arial" w:cs="Arial"/>
+          <w:rFonts w:asciiTheme="majorHAnsi" w:hAnsiTheme="majorHAnsi" w:cstheme="majorHAnsi"/>
           <w:sz w:val="24"/>
         </w:rPr>
       </w:pPr>
       <w:r>
         <w:rPr>
-          <w:rFonts w:ascii="Arial" w:hAnsi="Arial" w:cs="Arial"/>
+          <w:rFonts w:asciiTheme="majorHAnsi" w:hAnsiTheme="majorHAnsi" w:cstheme="majorHAnsi"/>
           <w:sz w:val="24"/>
         </w:rPr>
         <w:t>Para realizar a captura de uma peça inimiga, é necessário que essa peça fique rodeada horizontalmente ou verticalmente por peças inimigas.</w:t>
@@ -678,9 +519,13 @@
       <w:pPr>
         <w:keepNext/>
         <w:jc w:val="center"/>
-      </w:pPr>
-      <w:r>
-        <w:rPr>
+        <w:rPr>
+          <w:rFonts w:asciiTheme="majorHAnsi" w:hAnsiTheme="majorHAnsi" w:cstheme="majorHAnsi"/>
+        </w:rPr>
+      </w:pPr>
+      <w:r>
+        <w:rPr>
+          <w:rFonts w:asciiTheme="majorHAnsi" w:hAnsiTheme="majorHAnsi" w:cstheme="majorHAnsi"/>
           <w:noProof/>
         </w:rPr>
         <w:drawing>
@@ -707,7 +552,7 @@
                     <pic:cNvPicPr/>
                   </pic:nvPicPr>
                   <pic:blipFill>
-                    <a:blip r:embed="rId8">
+                    <a:blip r:embed="rId9">
                       <a:extLst>
                         <a:ext uri="{28A0092B-C50C-407E-A947-70E740481C1C}">
                           <a14:useLocalDpi xmlns:a14="http://schemas.microsoft.com/office/drawing/2010/main" val="0"/>
@@ -745,33 +590,34 @@
         <w:pStyle w:val="Caption"/>
         <w:jc w:val="center"/>
         <w:rPr>
+          <w:rFonts w:asciiTheme="majorHAnsi" w:hAnsiTheme="majorHAnsi" w:cstheme="majorHAnsi"/>
           <w:sz w:val="20"/>
         </w:rPr>
       </w:pPr>
       <w:r>
         <w:rPr>
-          <w:rFonts w:ascii="Arial" w:hAnsi="Arial" w:cs="Arial"/>
+          <w:rFonts w:asciiTheme="majorHAnsi" w:hAnsiTheme="majorHAnsi" w:cstheme="majorHAnsi"/>
           <w:sz w:val="20"/>
         </w:rPr>
         <w:fldChar w:fldCharType="begin"/>
       </w:r>
       <w:r>
         <w:rPr>
-          <w:rFonts w:ascii="Arial" w:hAnsi="Arial" w:cs="Arial"/>
+          <w:rFonts w:asciiTheme="majorHAnsi" w:hAnsiTheme="majorHAnsi" w:cstheme="majorHAnsi"/>
           <w:sz w:val="20"/>
         </w:rPr>
         <w:instrText xml:space="preserve"> SEQ Figura \* ARABIC </w:instrText>
       </w:r>
       <w:r>
         <w:rPr>
-          <w:rFonts w:ascii="Arial" w:hAnsi="Arial" w:cs="Arial"/>
+          <w:rFonts w:asciiTheme="majorHAnsi" w:hAnsiTheme="majorHAnsi" w:cstheme="majorHAnsi"/>
           <w:sz w:val="20"/>
         </w:rPr>
         <w:fldChar w:fldCharType="separate"/>
       </w:r>
       <w:r>
         <w:rPr>
-          <w:rFonts w:ascii="Arial" w:hAnsi="Arial" w:cs="Arial"/>
+          <w:rFonts w:asciiTheme="majorHAnsi" w:hAnsiTheme="majorHAnsi" w:cstheme="majorHAnsi"/>
           <w:noProof/>
           <w:sz w:val="20"/>
         </w:rPr>
@@ -779,45 +625,99 @@
       </w:r>
       <w:r>
         <w:rPr>
-          <w:rFonts w:ascii="Arial" w:hAnsi="Arial" w:cs="Arial"/>
+          <w:rFonts w:asciiTheme="majorHAnsi" w:hAnsiTheme="majorHAnsi" w:cstheme="majorHAnsi"/>
           <w:sz w:val="20"/>
         </w:rPr>
         <w:fldChar w:fldCharType="end"/>
       </w:r>
       <w:r>
         <w:rPr>
+          <w:rFonts w:asciiTheme="majorHAnsi" w:hAnsiTheme="majorHAnsi" w:cstheme="majorHAnsi"/>
           <w:sz w:val="20"/>
         </w:rPr>
         <w:t xml:space="preserve"> - Exemplo de Captura</w:t>
       </w:r>
     </w:p>
-    <w:p/>
-    <w:p/>
     <w:p>
       <w:pPr>
         <w:ind w:firstLine="708"/>
         <w:jc w:val="center"/>
         <w:rPr>
+          <w:rFonts w:asciiTheme="majorHAnsi" w:hAnsiTheme="majorHAnsi" w:cstheme="majorHAnsi"/>
           <w:noProof/>
         </w:rPr>
       </w:pPr>
       <w:r>
         <w:rPr>
-          <w:rFonts w:ascii="Arial" w:hAnsi="Arial" w:cs="Arial"/>
+          <w:rFonts w:asciiTheme="majorHAnsi" w:hAnsiTheme="majorHAnsi" w:cstheme="majorHAnsi"/>
+          <w:noProof/>
+        </w:rPr>
+        <w:drawing>
+          <wp:anchor distT="0" distB="0" distL="114300" distR="114300" simplePos="0" relativeHeight="251659264" behindDoc="0" locked="0" layoutInCell="1" allowOverlap="1" wp14:anchorId="1F7C241E">
+            <wp:simplePos x="0" y="0"/>
+            <wp:positionH relativeFrom="margin">
+              <wp:align>right</wp:align>
+            </wp:positionH>
+            <wp:positionV relativeFrom="paragraph">
+              <wp:posOffset>451905</wp:posOffset>
+            </wp:positionV>
+            <wp:extent cx="5400040" cy="2162810"/>
+            <wp:effectExtent l="0" t="0" r="0" b="8890"/>
+            <wp:wrapSquare wrapText="bothSides"/>
+            <wp:docPr id="3" name="Picture 3"/>
+            <wp:cNvGraphicFramePr>
+              <a:graphicFrameLocks xmlns:a="http://schemas.openxmlformats.org/drawingml/2006/main" noChangeAspect="1"/>
+            </wp:cNvGraphicFramePr>
+            <a:graphic xmlns:a="http://schemas.openxmlformats.org/drawingml/2006/main">
+              <a:graphicData uri="http://schemas.openxmlformats.org/drawingml/2006/picture">
+                <pic:pic xmlns:pic="http://schemas.openxmlformats.org/drawingml/2006/picture">
+                  <pic:nvPicPr>
+                    <pic:cNvPr id="1" name=""/>
+                    <pic:cNvPicPr/>
+                  </pic:nvPicPr>
+                  <pic:blipFill>
+                    <a:blip r:embed="rId10">
+                      <a:extLst>
+                        <a:ext uri="{28A0092B-C50C-407E-A947-70E740481C1C}">
+                          <a14:useLocalDpi xmlns:a14="http://schemas.microsoft.com/office/drawing/2010/main" val="0"/>
+                        </a:ext>
+                      </a:extLst>
+                    </a:blip>
+                    <a:stretch>
+                      <a:fillRect/>
+                    </a:stretch>
+                  </pic:blipFill>
+                  <pic:spPr>
+                    <a:xfrm>
+                      <a:off x="0" y="0"/>
+                      <a:ext cx="5400040" cy="2162810"/>
+                    </a:xfrm>
+                    <a:prstGeom prst="rect">
+                      <a:avLst/>
+                    </a:prstGeom>
+                  </pic:spPr>
+                </pic:pic>
+              </a:graphicData>
+            </a:graphic>
+            <wp14:sizeRelH relativeFrom="page">
+              <wp14:pctWidth>0</wp14:pctWidth>
+            </wp14:sizeRelH>
+            <wp14:sizeRelV relativeFrom="page">
+              <wp14:pctHeight>0</wp14:pctHeight>
+            </wp14:sizeRelV>
+          </wp:anchor>
+        </w:drawing>
+      </w:r>
+      <w:r>
+        <w:rPr>
+          <w:rFonts w:asciiTheme="majorHAnsi" w:hAnsiTheme="majorHAnsi" w:cstheme="majorHAnsi"/>
           <w:sz w:val="24"/>
         </w:rPr>
-        <w:lastRenderedPageBreak/>
-        <w:t>No</w:t>
-      </w:r>
-      <w:r>
-        <w:rPr>
-          <w:rFonts w:ascii="Arial" w:hAnsi="Arial" w:cs="Arial"/>
-          <w:sz w:val="24"/>
-        </w:rPr>
-        <w:t xml:space="preserve"> entanto, é perfeitamente seguro uma peça mover-se para o meio de duas peças inimigas, não estando sujeitas a captura imediata (ou suicídio).</w:t>
-      </w:r>
-      <w:r>
-        <w:rPr>
+        <w:t>No entanto, é perfeitamente seguro uma peça mover-se para o meio de duas peças inimigas, não estando sujeitas a captura imediata (ou suicídio).</w:t>
+      </w:r>
+      <w:r>
+        <w:rPr>
+          <w:rFonts w:asciiTheme="majorHAnsi" w:hAnsiTheme="majorHAnsi" w:cstheme="majorHAnsi"/>
           <w:noProof/>
         </w:rPr>
         <w:t xml:space="preserve"> </w:t>
@@ -827,9 +727,14 @@
       <w:pPr>
         <w:ind w:firstLine="708"/>
         <w:jc w:val="center"/>
-      </w:pPr>
-      <w:r>
-        <w:rPr>
+        <w:rPr>
+          <w:rFonts w:asciiTheme="majorHAnsi" w:hAnsiTheme="majorHAnsi" w:cstheme="majorHAnsi"/>
+          <w:sz w:val="24"/>
+        </w:rPr>
+      </w:pPr>
+      <w:r>
+        <w:rPr>
+          <w:rFonts w:asciiTheme="majorHAnsi" w:hAnsiTheme="majorHAnsi" w:cstheme="majorHAnsi"/>
           <w:noProof/>
         </w:rPr>
         <mc:AlternateContent>
@@ -992,65 +897,22 @@
           </mc:Fallback>
         </mc:AlternateContent>
       </w:r>
-      <w:r>
-        <w:rPr>
-          <w:noProof/>
-        </w:rPr>
-        <w:drawing>
-          <wp:anchor distT="0" distB="0" distL="114300" distR="114300" simplePos="0" relativeHeight="251659264" behindDoc="0" locked="0" layoutInCell="1" allowOverlap="1" wp14:anchorId="1F7C241E">
-            <wp:simplePos x="0" y="0"/>
-            <wp:positionH relativeFrom="margin">
-              <wp:align>center</wp:align>
-            </wp:positionH>
-            <wp:positionV relativeFrom="paragraph">
-              <wp:posOffset>1270</wp:posOffset>
-            </wp:positionV>
-            <wp:extent cx="5400040" cy="2162810"/>
-            <wp:effectExtent l="0" t="0" r="0" b="8890"/>
-            <wp:wrapSquare wrapText="bothSides"/>
-            <wp:docPr id="3" name="Picture 3"/>
-            <wp:cNvGraphicFramePr>
-              <a:graphicFrameLocks xmlns:a="http://schemas.openxmlformats.org/drawingml/2006/main" noChangeAspect="1"/>
-            </wp:cNvGraphicFramePr>
-            <a:graphic xmlns:a="http://schemas.openxmlformats.org/drawingml/2006/main">
-              <a:graphicData uri="http://schemas.openxmlformats.org/drawingml/2006/picture">
-                <pic:pic xmlns:pic="http://schemas.openxmlformats.org/drawingml/2006/picture">
-                  <pic:nvPicPr>
-                    <pic:cNvPr id="1" name=""/>
-                    <pic:cNvPicPr/>
-                  </pic:nvPicPr>
-                  <pic:blipFill>
-                    <a:blip r:embed="rId9">
-                      <a:extLst>
-                        <a:ext uri="{28A0092B-C50C-407E-A947-70E740481C1C}">
-                          <a14:useLocalDpi xmlns:a14="http://schemas.microsoft.com/office/drawing/2010/main" val="0"/>
-                        </a:ext>
-                      </a:extLst>
-                    </a:blip>
-                    <a:stretch>
-                      <a:fillRect/>
-                    </a:stretch>
-                  </pic:blipFill>
-                  <pic:spPr>
-                    <a:xfrm>
-                      <a:off x="0" y="0"/>
-                      <a:ext cx="5400040" cy="2162810"/>
-                    </a:xfrm>
-                    <a:prstGeom prst="rect">
-                      <a:avLst/>
-                    </a:prstGeom>
-                  </pic:spPr>
-                </pic:pic>
-              </a:graphicData>
-            </a:graphic>
-            <wp14:sizeRelH relativeFrom="page">
-              <wp14:pctWidth>0</wp14:pctWidth>
-            </wp14:sizeRelH>
-            <wp14:sizeRelV relativeFrom="page">
-              <wp14:pctHeight>0</wp14:pctHeight>
-            </wp14:sizeRelV>
-          </wp:anchor>
-        </w:drawing>
+    </w:p>
+    <w:p>
+      <w:pPr>
+        <w:ind w:firstLine="708"/>
+        <w:jc w:val="center"/>
+        <w:rPr>
+          <w:rFonts w:asciiTheme="majorHAnsi" w:hAnsiTheme="majorHAnsi" w:cstheme="majorHAnsi"/>
+          <w:sz w:val="24"/>
+        </w:rPr>
+      </w:pPr>
+      <w:r>
+        <w:rPr>
+          <w:rFonts w:asciiTheme="majorHAnsi" w:hAnsiTheme="majorHAnsi" w:cstheme="majorHAnsi"/>
+          <w:sz w:val="24"/>
+        </w:rPr>
+        <w:t>É também possível capturar múltiplas peças inimigas numa jogada.</w:t>
       </w:r>
     </w:p>
     <w:p>
@@ -1058,27 +920,15 @@
         <w:ind w:firstLine="708"/>
         <w:jc w:val="both"/>
         <w:rPr>
-          <w:rFonts w:ascii="Arial" w:hAnsi="Arial" w:cs="Arial"/>
-          <w:sz w:val="24"/>
-        </w:rPr>
-      </w:pPr>
-      <w:r>
-        <w:rPr>
-          <w:rFonts w:ascii="Arial" w:hAnsi="Arial" w:cs="Arial"/>
-          <w:sz w:val="24"/>
-        </w:rPr>
-        <w:t>É também possível capturar múltiplas peças inimigas numa jogada.</w:t>
-      </w:r>
-    </w:p>
-    <w:p>
-      <w:pPr>
-        <w:ind w:firstLine="708"/>
-        <w:jc w:val="both"/>
-      </w:pPr>
-      <w:r>
-        <w:rPr>
+          <w:rFonts w:asciiTheme="majorHAnsi" w:hAnsiTheme="majorHAnsi" w:cstheme="majorHAnsi"/>
+        </w:rPr>
+      </w:pPr>
+      <w:r>
+        <w:rPr>
+          <w:rFonts w:asciiTheme="majorHAnsi" w:hAnsiTheme="majorHAnsi" w:cstheme="majorHAnsi"/>
           <w:noProof/>
         </w:rPr>
+        <w:lastRenderedPageBreak/>
         <mc:AlternateContent>
           <mc:Choice Requires="wps">
             <w:drawing>
@@ -1205,6 +1055,7 @@
       </w:r>
       <w:r>
         <w:rPr>
+          <w:rFonts w:asciiTheme="majorHAnsi" w:hAnsiTheme="majorHAnsi" w:cstheme="majorHAnsi"/>
           <w:noProof/>
         </w:rPr>
         <w:drawing>
@@ -1231,7 +1082,7 @@
                     <pic:cNvPicPr/>
                   </pic:nvPicPr>
                   <pic:blipFill>
-                    <a:blip r:embed="rId10">
+                    <a:blip r:embed="rId11">
                       <a:extLst>
                         <a:ext uri="{28A0092B-C50C-407E-A947-70E740481C1C}">
                           <a14:useLocalDpi xmlns:a14="http://schemas.microsoft.com/office/drawing/2010/main" val="0"/>
@@ -1269,13 +1120,13 @@
         <w:ind w:firstLine="708"/>
         <w:jc w:val="both"/>
         <w:rPr>
-          <w:rFonts w:ascii="Arial" w:hAnsi="Arial" w:cs="Arial"/>
+          <w:rFonts w:asciiTheme="majorHAnsi" w:hAnsiTheme="majorHAnsi" w:cstheme="majorHAnsi"/>
           <w:sz w:val="24"/>
         </w:rPr>
       </w:pPr>
       <w:r>
         <w:rPr>
-          <w:rFonts w:ascii="Arial" w:hAnsi="Arial" w:cs="Arial"/>
+          <w:rFonts w:asciiTheme="majorHAnsi" w:hAnsiTheme="majorHAnsi" w:cstheme="majorHAnsi"/>
           <w:sz w:val="24"/>
         </w:rPr>
         <w:t>Uma exceção à regra acontece quando a peça a capturar se encontra num dos cantos do tabuleiro. Neste caso, continuam a ser necessárias 2 peças a rodeá-la, no entanto cada uma deve bloquear uma célula adjacente à inimiga.</w:t>
@@ -1286,22 +1137,241 @@
         <w:ind w:firstLine="708"/>
         <w:jc w:val="both"/>
         <w:rPr>
-          <w:rFonts w:ascii="Arial" w:hAnsi="Arial" w:cs="Arial"/>
+          <w:rFonts w:asciiTheme="majorHAnsi" w:hAnsiTheme="majorHAnsi" w:cstheme="majorHAnsi"/>
           <w:sz w:val="24"/>
         </w:rPr>
       </w:pPr>
       <w:r>
         <w:rPr>
-          <w:rFonts w:ascii="Arial" w:hAnsi="Arial" w:cs="Arial"/>
+          <w:rFonts w:asciiTheme="majorHAnsi" w:hAnsiTheme="majorHAnsi" w:cstheme="majorHAnsi"/>
           <w:sz w:val="24"/>
         </w:rPr>
         <w:t>O objetivo do jogo é imobilizar o dux do oponente. Se ocorrer um impasse, o jogador em questão perde o jogo assim como quem perde todos os soldados.</w:t>
+      </w:r>
+    </w:p>
+    <w:p>
+      <w:pPr>
+        <w:rPr>
+          <w:rFonts w:asciiTheme="majorHAnsi" w:hAnsiTheme="majorHAnsi" w:cstheme="majorHAnsi"/>
+          <w:sz w:val="24"/>
+        </w:rPr>
+      </w:pPr>
+      <w:r>
+        <w:rPr>
+          <w:rFonts w:asciiTheme="majorHAnsi" w:hAnsiTheme="majorHAnsi" w:cstheme="majorHAnsi"/>
+          <w:sz w:val="24"/>
+        </w:rPr>
+        <w:br w:type="page"/>
+      </w:r>
+    </w:p>
+    <w:p>
+      <w:pPr>
+        <w:pStyle w:val="Style1"/>
+        <w:spacing w:after="240"/>
+        <w:ind w:left="714" w:hanging="357"/>
+      </w:pPr>
+      <w:r>
+        <w:lastRenderedPageBreak/>
+        <w:t>Representação do Estado do Jogo</w:t>
+      </w:r>
+    </w:p>
+    <w:p>
+      <w:pPr>
+        <w:pStyle w:val="Style1"/>
+        <w:numPr>
+          <w:ilvl w:val="0"/>
+          <w:numId w:val="0"/>
+        </w:numPr>
+        <w:ind w:left="720" w:hanging="360"/>
+        <w:rPr>
+          <w:color w:val="auto"/>
+          <w:sz w:val="24"/>
+        </w:rPr>
+      </w:pPr>
+    </w:p>
+    <w:p>
+      <w:pPr>
+        <w:rPr>
+          <w:rFonts w:asciiTheme="majorHAnsi" w:hAnsiTheme="majorHAnsi" w:cstheme="majorHAnsi"/>
+          <w:sz w:val="24"/>
+        </w:rPr>
+      </w:pPr>
+      <w:r>
+        <w:rPr>
+          <w:rFonts w:asciiTheme="majorHAnsi" w:hAnsiTheme="majorHAnsi" w:cstheme="majorHAnsi"/>
+          <w:sz w:val="24"/>
+        </w:rPr>
+        <w:br w:type="page"/>
+      </w:r>
+    </w:p>
+    <w:p>
+      <w:pPr>
+        <w:pStyle w:val="Style1"/>
+        <w:spacing w:after="240"/>
+        <w:ind w:left="714" w:hanging="357"/>
+      </w:pPr>
+      <w:r>
+        <w:lastRenderedPageBreak/>
+        <w:t>Visualização do Tabuleiro em Modo de Texto</w:t>
+      </w:r>
+    </w:p>
+    <w:p>
+      <w:pPr>
+        <w:pStyle w:val="Style2"/>
+        <w:spacing w:after="240"/>
+        <w:ind w:left="1434" w:hanging="357"/>
+      </w:pPr>
+      <w:proofErr w:type="gramStart"/>
+      <w:r>
+        <w:t>| ?</w:t>
+      </w:r>
+      <w:proofErr w:type="gramEnd"/>
+      <w:r>
+        <w:t xml:space="preserve">- </w:t>
+      </w:r>
+      <w:proofErr w:type="spellStart"/>
+      <w:r>
+        <w:t>drawInitialBoard</w:t>
+      </w:r>
+      <w:proofErr w:type="spellEnd"/>
+      <w:r>
+        <w:t>.</w:t>
+      </w:r>
+      <w:r>
+        <w:rPr>
+          <w:noProof/>
+        </w:rPr>
+        <w:drawing>
+          <wp:anchor distT="0" distB="0" distL="114300" distR="114300" simplePos="0" relativeHeight="251666432" behindDoc="1" locked="0" layoutInCell="1" allowOverlap="1">
+            <wp:simplePos x="0" y="0"/>
+            <wp:positionH relativeFrom="margin">
+              <wp:posOffset>975995</wp:posOffset>
+            </wp:positionH>
+            <wp:positionV relativeFrom="paragraph">
+              <wp:posOffset>436236</wp:posOffset>
+            </wp:positionV>
+            <wp:extent cx="3448050" cy="3448050"/>
+            <wp:effectExtent l="0" t="0" r="0" b="0"/>
+            <wp:wrapTopAndBottom/>
+            <wp:docPr id="7" name="Picture 7"/>
+            <wp:cNvGraphicFramePr>
+              <a:graphicFrameLocks xmlns:a="http://schemas.openxmlformats.org/drawingml/2006/main" noChangeAspect="1"/>
+            </wp:cNvGraphicFramePr>
+            <a:graphic xmlns:a="http://schemas.openxmlformats.org/drawingml/2006/main">
+              <a:graphicData uri="http://schemas.openxmlformats.org/drawingml/2006/picture">
+                <pic:pic xmlns:pic="http://schemas.openxmlformats.org/drawingml/2006/picture">
+                  <pic:nvPicPr>
+                    <pic:cNvPr id="0" name="Picture 1"/>
+                    <pic:cNvPicPr>
+                      <a:picLocks noChangeAspect="1" noChangeArrowheads="1"/>
+                    </pic:cNvPicPr>
+                  </pic:nvPicPr>
+                  <pic:blipFill>
+                    <a:blip r:embed="rId12">
+                      <a:extLst>
+                        <a:ext uri="{28A0092B-C50C-407E-A947-70E740481C1C}">
+                          <a14:useLocalDpi xmlns:a14="http://schemas.microsoft.com/office/drawing/2010/main" val="0"/>
+                        </a:ext>
+                      </a:extLst>
+                    </a:blip>
+                    <a:srcRect/>
+                    <a:stretch>
+                      <a:fillRect/>
+                    </a:stretch>
+                  </pic:blipFill>
+                  <pic:spPr bwMode="auto">
+                    <a:xfrm>
+                      <a:off x="0" y="0"/>
+                      <a:ext cx="3448050" cy="3448050"/>
+                    </a:xfrm>
+                    <a:prstGeom prst="rect">
+                      <a:avLst/>
+                    </a:prstGeom>
+                    <a:noFill/>
+                    <a:ln>
+                      <a:noFill/>
+                    </a:ln>
+                  </pic:spPr>
+                </pic:pic>
+              </a:graphicData>
+            </a:graphic>
+          </wp:anchor>
+        </w:drawing>
+      </w:r>
+    </w:p>
+    <w:p>
+      <w:pPr>
+        <w:pStyle w:val="Style1"/>
+        <w:numPr>
+          <w:ilvl w:val="0"/>
+          <w:numId w:val="0"/>
+        </w:numPr>
+        <w:ind w:left="720" w:hanging="360"/>
+        <w:rPr>
+          <w:color w:val="auto"/>
+          <w:sz w:val="24"/>
+        </w:rPr>
+      </w:pPr>
+    </w:p>
+    <w:p>
+      <w:pPr>
+        <w:pStyle w:val="Style1"/>
+        <w:numPr>
+          <w:ilvl w:val="0"/>
+          <w:numId w:val="0"/>
+        </w:numPr>
+        <w:ind w:left="720" w:hanging="360"/>
+        <w:rPr>
+          <w:color w:val="auto"/>
+          <w:sz w:val="24"/>
+        </w:rPr>
+      </w:pPr>
+    </w:p>
+    <w:p>
+      <w:pPr>
+        <w:rPr>
+          <w:rFonts w:asciiTheme="majorHAnsi" w:hAnsiTheme="majorHAnsi" w:cstheme="majorHAnsi"/>
+          <w:sz w:val="24"/>
+        </w:rPr>
+      </w:pPr>
+      <w:r>
+        <w:rPr>
+          <w:rFonts w:asciiTheme="majorHAnsi" w:hAnsiTheme="majorHAnsi" w:cstheme="majorHAnsi"/>
+          <w:sz w:val="28"/>
+        </w:rPr>
+        <w:br w:type="page"/>
       </w:r>
       <w:bookmarkStart w:id="0" w:name="_GoBack"/>
       <w:bookmarkEnd w:id="0"/>
     </w:p>
+    <w:p>
+      <w:pPr>
+        <w:pStyle w:val="Style1"/>
+        <w:spacing w:after="240"/>
+        <w:ind w:left="714" w:hanging="357"/>
+      </w:pPr>
+      <w:r>
+        <w:lastRenderedPageBreak/>
+        <w:t>Movimentos</w:t>
+      </w:r>
+    </w:p>
+    <w:p>
+      <w:pPr>
+        <w:pStyle w:val="Style1"/>
+        <w:numPr>
+          <w:ilvl w:val="0"/>
+          <w:numId w:val="0"/>
+        </w:numPr>
+        <w:ind w:left="720" w:hanging="360"/>
+        <w:rPr>
+          <w:color w:val="auto"/>
+          <w:sz w:val="24"/>
+        </w:rPr>
+      </w:pPr>
+    </w:p>
     <w:sectPr>
-      <w:footerReference w:type="default" r:id="rId11"/>
+      <w:headerReference w:type="default" r:id="rId13"/>
+      <w:footerReference w:type="default" r:id="rId14"/>
       <w:pgSz w:w="11906" w:h="16838"/>
       <w:pgMar w:top="1417" w:right="1701" w:bottom="1417" w:left="1701" w:header="708" w:footer="708" w:gutter="0"/>
       <w:cols w:space="708"/>
@@ -1339,25 +1409,117 @@
 
 <file path=word/footer1.xml><?xml version="1.0" encoding="utf-8"?>
 <w:ftr xmlns:wpc="http://schemas.microsoft.com/office/word/2010/wordprocessingCanvas" xmlns:cx="http://schemas.microsoft.com/office/drawing/2014/chartex" xmlns:cx1="http://schemas.microsoft.com/office/drawing/2015/9/8/chartex" xmlns:cx2="http://schemas.microsoft.com/office/drawing/2015/10/21/chartex" xmlns:cx3="http://schemas.microsoft.com/office/drawing/2016/5/9/chartex" xmlns:cx4="http://schemas.microsoft.com/office/drawing/2016/5/10/chartex" xmlns:cx5="http://schemas.microsoft.com/office/drawing/2016/5/11/chartex" xmlns:cx6="http://schemas.microsoft.com/office/drawing/2016/5/12/chartex" xmlns:cx7="http://schemas.microsoft.com/office/drawing/2016/5/13/chartex" xmlns:cx8="http://schemas.microsoft.com/office/drawing/2016/5/14/chartex" xmlns:mc="http://schemas.openxmlformats.org/markup-compatibility/2006" xmlns:aink="http://schemas.microsoft.com/office/drawing/2016/ink" xmlns:am3d="http://schemas.microsoft.com/office/drawing/2017/model3d" xmlns:o="urn:schemas-microsoft-com:office:office" xmlns:r="http://schemas.openxmlformats.org/officeDocument/2006/relationships" xmlns:m="http://schemas.openxmlformats.org/officeDocument/2006/math" xmlns:v="urn:schemas-microsoft-com:vml" xmlns:wp14="http://schemas.microsoft.com/office/word/2010/wordprocessingDrawing" xmlns:wp="http://schemas.openxmlformats.org/drawingml/2006/wordprocessingDrawing" xmlns:w10="urn:schemas-microsoft-com:office:word" xmlns:w="http://schemas.openxmlformats.org/wordprocessingml/2006/main" xmlns:w14="http://schemas.microsoft.com/office/word/2010/wordml" xmlns:w15="http://schemas.microsoft.com/office/word/2012/wordml" xmlns:w16cid="http://schemas.microsoft.com/office/word/2016/wordml/cid" xmlns:w16se="http://schemas.microsoft.com/office/word/2015/wordml/symex" xmlns:wpg="http://schemas.microsoft.com/office/word/2010/wordprocessingGroup" xmlns:wpi="http://schemas.microsoft.com/office/word/2010/wordprocessingInk" xmlns:wne="http://schemas.microsoft.com/office/word/2006/wordml" xmlns:wps="http://schemas.microsoft.com/office/word/2010/wordprocessingShape" mc:Ignorable="w14 w15 w16se w16cid wp14">
-  <w:sdt>
-    <w:sdtPr>
-      <w:id w:val="-14535276"/>
-      <w:docPartObj>
-        <w:docPartGallery w:val="Page Numbers (Bottom of Page)"/>
-        <w:docPartUnique/>
-      </w:docPartObj>
-    </w:sdtPr>
-    <w:sdtEndPr>
+  <w:p>
+    <w:pPr>
+      <w:pStyle w:val="Footer"/>
+      <w:jc w:val="right"/>
+    </w:pPr>
+    <w:r>
       <w:rPr>
         <w:noProof/>
+        <w:color w:val="FF0000"/>
       </w:rPr>
-    </w:sdtEndPr>
-    <w:sdtContent>
-      <w:p>
-        <w:pPr>
-          <w:pStyle w:val="Footer"/>
-          <w:jc w:val="right"/>
-        </w:pPr>
+      <mc:AlternateContent>
+        <mc:Choice Requires="wps">
+          <w:drawing>
+            <wp:anchor distT="0" distB="0" distL="114300" distR="114300" simplePos="0" relativeHeight="251661312" behindDoc="0" locked="0" layoutInCell="1" allowOverlap="1" wp14:anchorId="365DC352" wp14:editId="461B0472">
+              <wp:simplePos x="0" y="0"/>
+              <wp:positionH relativeFrom="margin">
+                <wp:posOffset>0</wp:posOffset>
+              </wp:positionH>
+              <wp:positionV relativeFrom="paragraph">
+                <wp:posOffset>-106045</wp:posOffset>
+              </wp:positionV>
+              <wp:extent cx="5391150" cy="0"/>
+              <wp:effectExtent l="0" t="0" r="0" b="0"/>
+              <wp:wrapNone/>
+              <wp:docPr id="10" name="Straight Connector 10"/>
+              <wp:cNvGraphicFramePr/>
+              <a:graphic xmlns:a="http://schemas.openxmlformats.org/drawingml/2006/main">
+                <a:graphicData uri="http://schemas.microsoft.com/office/word/2010/wordprocessingShape">
+                  <wps:wsp>
+                    <wps:cNvCnPr/>
+                    <wps:spPr>
+                      <a:xfrm>
+                        <a:off x="0" y="0"/>
+                        <a:ext cx="5391150" cy="0"/>
+                      </a:xfrm>
+                      <a:prstGeom prst="line">
+                        <a:avLst/>
+                      </a:prstGeom>
+                      <a:ln>
+                        <a:solidFill>
+                          <a:schemeClr val="bg2">
+                            <a:lumMod val="75000"/>
+                          </a:schemeClr>
+                        </a:solidFill>
+                      </a:ln>
+                    </wps:spPr>
+                    <wps:style>
+                      <a:lnRef idx="1">
+                        <a:schemeClr val="accent1"/>
+                      </a:lnRef>
+                      <a:fillRef idx="0">
+                        <a:schemeClr val="accent1"/>
+                      </a:fillRef>
+                      <a:effectRef idx="0">
+                        <a:schemeClr val="accent1"/>
+                      </a:effectRef>
+                      <a:fontRef idx="minor">
+                        <a:schemeClr val="tx1"/>
+                      </a:fontRef>
+                    </wps:style>
+                    <wps:bodyPr/>
+                  </wps:wsp>
+                </a:graphicData>
+              </a:graphic>
+              <wp14:sizeRelH relativeFrom="margin">
+                <wp14:pctWidth>0</wp14:pctWidth>
+              </wp14:sizeRelH>
+              <wp14:sizeRelV relativeFrom="margin">
+                <wp14:pctHeight>0</wp14:pctHeight>
+              </wp14:sizeRelV>
+            </wp:anchor>
+          </w:drawing>
+        </mc:Choice>
+        <mc:Fallback>
+          <w:pict>
+            <v:line w14:anchorId="3E8DD2BD" id="Straight Connector 10" o:spid="_x0000_s1026" style="position:absolute;z-index:251661312;visibility:visible;mso-wrap-style:square;mso-width-percent:0;mso-height-percent:0;mso-wrap-distance-left:9pt;mso-wrap-distance-top:0;mso-wrap-distance-right:9pt;mso-wrap-distance-bottom:0;mso-position-horizontal:absolute;mso-position-horizontal-relative:margin;mso-position-vertical:absolute;mso-position-vertical-relative:text;mso-width-percent:0;mso-height-percent:0;mso-width-relative:margin;mso-height-relative:margin" from="0,-8.35pt" to="424.5pt,-8.35pt" o:gfxdata="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" strokecolor="#aeaaaa [2414]" strokeweight=".5pt">
+              <v:stroke joinstyle="miter"/>
+              <w10:wrap anchorx="margin"/>
+            </v:line>
+          </w:pict>
+        </mc:Fallback>
+      </mc:AlternateContent>
+    </w:r>
+    <w:r>
+      <w:rPr>
+        <w:rStyle w:val="SubtleReference"/>
+        <w:color w:val="7F7F7F" w:themeColor="text1" w:themeTint="80"/>
+      </w:rPr>
+      <w:t xml:space="preserve">MIEIC </w:t>
+    </w:r>
+    <w:r>
+      <w:rPr>
+        <w:rStyle w:val="SubtleReference"/>
+        <w:color w:val="7F7F7F" w:themeColor="text1" w:themeTint="80"/>
+      </w:rPr>
+      <w:t xml:space="preserve">| </w:t>
+    </w:r>
+    <w:sdt>
+      <w:sdtPr>
+        <w:id w:val="-14535276"/>
+        <w:docPartObj>
+          <w:docPartGallery w:val="Page Numbers (Bottom of Page)"/>
+          <w:docPartUnique/>
+        </w:docPartObj>
+      </w:sdtPr>
+      <w:sdtEndPr>
+        <w:rPr>
+          <w:noProof/>
+        </w:rPr>
+      </w:sdtEndPr>
+      <w:sdtContent>
         <w:r>
           <w:fldChar w:fldCharType="begin"/>
         </w:r>
@@ -1371,7 +1533,7 @@
           <w:rPr>
             <w:noProof/>
           </w:rPr>
-          <w:t>2</w:t>
+          <w:t>9</w:t>
         </w:r>
         <w:r>
           <w:rPr>
@@ -1379,13 +1541,8 @@
           </w:rPr>
           <w:fldChar w:fldCharType="end"/>
         </w:r>
-      </w:p>
-    </w:sdtContent>
-  </w:sdt>
-  <w:p>
-    <w:pPr>
-      <w:pStyle w:val="Footer"/>
-    </w:pPr>
+      </w:sdtContent>
+    </w:sdt>
   </w:p>
 </w:ftr>
 </file>
@@ -1413,6 +1570,201 @@
     </w:p>
   </w:footnote>
 </w:footnotes>
+</file>
+
+<file path=word/header1.xml><?xml version="1.0" encoding="utf-8"?>
+<w:hdr xmlns:wpc="http://schemas.microsoft.com/office/word/2010/wordprocessingCanvas" xmlns:cx="http://schemas.microsoft.com/office/drawing/2014/chartex" xmlns:cx1="http://schemas.microsoft.com/office/drawing/2015/9/8/chartex" xmlns:cx2="http://schemas.microsoft.com/office/drawing/2015/10/21/chartex" xmlns:cx3="http://schemas.microsoft.com/office/drawing/2016/5/9/chartex" xmlns:cx4="http://schemas.microsoft.com/office/drawing/2016/5/10/chartex" xmlns:cx5="http://schemas.microsoft.com/office/drawing/2016/5/11/chartex" xmlns:cx6="http://schemas.microsoft.com/office/drawing/2016/5/12/chartex" xmlns:cx7="http://schemas.microsoft.com/office/drawing/2016/5/13/chartex" xmlns:cx8="http://schemas.microsoft.com/office/drawing/2016/5/14/chartex" xmlns:mc="http://schemas.openxmlformats.org/markup-compatibility/2006" xmlns:aink="http://schemas.microsoft.com/office/drawing/2016/ink" xmlns:am3d="http://schemas.microsoft.com/office/drawing/2017/model3d" xmlns:o="urn:schemas-microsoft-com:office:office" xmlns:r="http://schemas.openxmlformats.org/officeDocument/2006/relationships" xmlns:m="http://schemas.openxmlformats.org/officeDocument/2006/math" xmlns:v="urn:schemas-microsoft-com:vml" xmlns:wp14="http://schemas.microsoft.com/office/word/2010/wordprocessingDrawing" xmlns:wp="http://schemas.openxmlformats.org/drawingml/2006/wordprocessingDrawing" xmlns:w10="urn:schemas-microsoft-com:office:word" xmlns:w="http://schemas.openxmlformats.org/wordprocessingml/2006/main" xmlns:w14="http://schemas.microsoft.com/office/word/2010/wordml" xmlns:w15="http://schemas.microsoft.com/office/word/2012/wordml" xmlns:w16cid="http://schemas.microsoft.com/office/word/2016/wordml/cid" xmlns:w16se="http://schemas.microsoft.com/office/word/2015/wordml/symex" xmlns:wpg="http://schemas.microsoft.com/office/word/2010/wordprocessingGroup" xmlns:wpi="http://schemas.microsoft.com/office/word/2010/wordprocessingInk" xmlns:wne="http://schemas.microsoft.com/office/word/2006/wordml" xmlns:wps="http://schemas.microsoft.com/office/word/2010/wordprocessingShape" mc:Ignorable="w14 w15 w16se w16cid wp14">
+  <w:p>
+    <w:pPr>
+      <w:pStyle w:val="Header"/>
+      <w:rPr>
+        <w:smallCaps/>
+        <w:color w:val="7F7F7F" w:themeColor="text1" w:themeTint="80"/>
+      </w:rPr>
+    </w:pPr>
+    <w:r>
+      <w:rPr>
+        <w:noProof/>
+        <w:color w:val="FF0000"/>
+      </w:rPr>
+      <mc:AlternateContent>
+        <mc:Choice Requires="wps">
+          <w:drawing>
+            <wp:anchor distT="0" distB="0" distL="114300" distR="114300" simplePos="0" relativeHeight="251659264" behindDoc="0" locked="0" layoutInCell="1" allowOverlap="1">
+              <wp:simplePos x="0" y="0"/>
+              <wp:positionH relativeFrom="margin">
+                <wp:posOffset>8890</wp:posOffset>
+              </wp:positionH>
+              <wp:positionV relativeFrom="paragraph">
+                <wp:posOffset>312420</wp:posOffset>
+              </wp:positionV>
+              <wp:extent cx="5391150" cy="0"/>
+              <wp:effectExtent l="0" t="0" r="0" b="0"/>
+              <wp:wrapNone/>
+              <wp:docPr id="8" name="Straight Connector 8"/>
+              <wp:cNvGraphicFramePr/>
+              <a:graphic xmlns:a="http://schemas.openxmlformats.org/drawingml/2006/main">
+                <a:graphicData uri="http://schemas.microsoft.com/office/word/2010/wordprocessingShape">
+                  <wps:wsp>
+                    <wps:cNvCnPr/>
+                    <wps:spPr>
+                      <a:xfrm>
+                        <a:off x="0" y="0"/>
+                        <a:ext cx="5391150" cy="0"/>
+                      </a:xfrm>
+                      <a:prstGeom prst="line">
+                        <a:avLst/>
+                      </a:prstGeom>
+                      <a:ln>
+                        <a:solidFill>
+                          <a:schemeClr val="bg2">
+                            <a:lumMod val="75000"/>
+                          </a:schemeClr>
+                        </a:solidFill>
+                      </a:ln>
+                    </wps:spPr>
+                    <wps:style>
+                      <a:lnRef idx="1">
+                        <a:schemeClr val="accent1"/>
+                      </a:lnRef>
+                      <a:fillRef idx="0">
+                        <a:schemeClr val="accent1"/>
+                      </a:fillRef>
+                      <a:effectRef idx="0">
+                        <a:schemeClr val="accent1"/>
+                      </a:effectRef>
+                      <a:fontRef idx="minor">
+                        <a:schemeClr val="tx1"/>
+                      </a:fontRef>
+                    </wps:style>
+                    <wps:bodyPr/>
+                  </wps:wsp>
+                </a:graphicData>
+              </a:graphic>
+              <wp14:sizeRelH relativeFrom="margin">
+                <wp14:pctWidth>0</wp14:pctWidth>
+              </wp14:sizeRelH>
+              <wp14:sizeRelV relativeFrom="margin">
+                <wp14:pctHeight>0</wp14:pctHeight>
+              </wp14:sizeRelV>
+            </wp:anchor>
+          </w:drawing>
+        </mc:Choice>
+        <mc:Fallback>
+          <w:pict>
+            <v:line w14:anchorId="7095ED24" id="Straight Connector 8" o:spid="_x0000_s1026" style="position:absolute;z-index:251659264;visibility:visible;mso-wrap-style:square;mso-width-percent:0;mso-height-percent:0;mso-wrap-distance-left:9pt;mso-wrap-distance-top:0;mso-wrap-distance-right:9pt;mso-wrap-distance-bottom:0;mso-position-horizontal:absolute;mso-position-horizontal-relative:margin;mso-position-vertical:absolute;mso-position-vertical-relative:text;mso-width-percent:0;mso-height-percent:0;mso-width-relative:margin;mso-height-relative:margin" from=".7pt,24.6pt" to="425.2pt,24.6pt" o:gfxdata="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" strokecolor="#aeaaaa [2414]" strokeweight=".5pt">
+              <v:stroke joinstyle="miter"/>
+              <w10:wrap anchorx="margin"/>
+            </v:line>
+          </w:pict>
+        </mc:Fallback>
+      </mc:AlternateContent>
+    </w:r>
+    <w:r>
+      <w:rPr>
+        <w:rStyle w:val="SubtleReference"/>
+        <w:color w:val="7F7F7F" w:themeColor="text1" w:themeTint="80"/>
+      </w:rPr>
+      <w:t>Faculdade de Engenharia da Universidade do Porto</w:t>
+    </w:r>
+  </w:p>
+</w:hdr>
+</file>
+
+<file path=word/numbering.xml><?xml version="1.0" encoding="utf-8"?>
+<w:numbering xmlns:wpc="http://schemas.microsoft.com/office/word/2010/wordprocessingCanvas" xmlns:cx="http://schemas.microsoft.com/office/drawing/2014/chartex" xmlns:cx1="http://schemas.microsoft.com/office/drawing/2015/9/8/chartex" xmlns:cx2="http://schemas.microsoft.com/office/drawing/2015/10/21/chartex" xmlns:cx3="http://schemas.microsoft.com/office/drawing/2016/5/9/chartex" xmlns:cx4="http://schemas.microsoft.com/office/drawing/2016/5/10/chartex" xmlns:cx5="http://schemas.microsoft.com/office/drawing/2016/5/11/chartex" xmlns:cx6="http://schemas.microsoft.com/office/drawing/2016/5/12/chartex" xmlns:cx7="http://schemas.microsoft.com/office/drawing/2016/5/13/chartex" xmlns:cx8="http://schemas.microsoft.com/office/drawing/2016/5/14/chartex" xmlns:mc="http://schemas.openxmlformats.org/markup-compatibility/2006" xmlns:aink="http://schemas.microsoft.com/office/drawing/2016/ink" xmlns:am3d="http://schemas.microsoft.com/office/drawing/2017/model3d" xmlns:o="urn:schemas-microsoft-com:office:office" xmlns:r="http://schemas.openxmlformats.org/officeDocument/2006/relationships" xmlns:m="http://schemas.openxmlformats.org/officeDocument/2006/math" xmlns:v="urn:schemas-microsoft-com:vml" xmlns:wp14="http://schemas.microsoft.com/office/word/2010/wordprocessingDrawing" xmlns:wp="http://schemas.openxmlformats.org/drawingml/2006/wordprocessingDrawing" xmlns:w10="urn:schemas-microsoft-com:office:word" xmlns:w="http://schemas.openxmlformats.org/wordprocessingml/2006/main" xmlns:w14="http://schemas.microsoft.com/office/word/2010/wordml" xmlns:w15="http://schemas.microsoft.com/office/word/2012/wordml" xmlns:w16cid="http://schemas.microsoft.com/office/word/2016/wordml/cid" xmlns:w16se="http://schemas.microsoft.com/office/word/2015/wordml/symex" xmlns:wpg="http://schemas.microsoft.com/office/word/2010/wordprocessingGroup" xmlns:wpi="http://schemas.microsoft.com/office/word/2010/wordprocessingInk" xmlns:wne="http://schemas.microsoft.com/office/word/2006/wordml" xmlns:wps="http://schemas.microsoft.com/office/word/2010/wordprocessingShape" mc:Ignorable="w14 w15 w16se w16cid wp14">
+  <w:abstractNum w:abstractNumId="0" w15:restartNumberingAfterBreak="0">
+    <w:nsid w:val="01A665F6"/>
+    <w:multiLevelType w:val="hybridMultilevel"/>
+    <w:tmpl w:val="1722D784"/>
+    <w:lvl w:ilvl="0" w:tplc="BE1851CE">
+      <w:start w:val="1"/>
+      <w:numFmt w:val="decimal"/>
+      <w:pStyle w:val="Style1"/>
+      <w:lvlText w:val="%1."/>
+      <w:lvlJc w:val="left"/>
+      <w:pPr>
+        <w:ind w:left="720" w:hanging="360"/>
+      </w:pPr>
+    </w:lvl>
+    <w:lvl w:ilvl="1" w:tplc="A08ED504">
+      <w:start w:val="1"/>
+      <w:numFmt w:val="lowerLetter"/>
+      <w:pStyle w:val="Style2"/>
+      <w:lvlText w:val="%2."/>
+      <w:lvlJc w:val="left"/>
+      <w:pPr>
+        <w:ind w:left="1440" w:hanging="360"/>
+      </w:pPr>
+    </w:lvl>
+    <w:lvl w:ilvl="2" w:tplc="0816001B" w:tentative="1">
+      <w:start w:val="1"/>
+      <w:numFmt w:val="lowerRoman"/>
+      <w:lvlText w:val="%3."/>
+      <w:lvlJc w:val="right"/>
+      <w:pPr>
+        <w:ind w:left="2160" w:hanging="180"/>
+      </w:pPr>
+    </w:lvl>
+    <w:lvl w:ilvl="3" w:tplc="0816000F" w:tentative="1">
+      <w:start w:val="1"/>
+      <w:numFmt w:val="decimal"/>
+      <w:lvlText w:val="%4."/>
+      <w:lvlJc w:val="left"/>
+      <w:pPr>
+        <w:ind w:left="2880" w:hanging="360"/>
+      </w:pPr>
+    </w:lvl>
+    <w:lvl w:ilvl="4" w:tplc="08160019" w:tentative="1">
+      <w:start w:val="1"/>
+      <w:numFmt w:val="lowerLetter"/>
+      <w:lvlText w:val="%5."/>
+      <w:lvlJc w:val="left"/>
+      <w:pPr>
+        <w:ind w:left="3600" w:hanging="360"/>
+      </w:pPr>
+    </w:lvl>
+    <w:lvl w:ilvl="5" w:tplc="0816001B" w:tentative="1">
+      <w:start w:val="1"/>
+      <w:numFmt w:val="lowerRoman"/>
+      <w:lvlText w:val="%6."/>
+      <w:lvlJc w:val="right"/>
+      <w:pPr>
+        <w:ind w:left="4320" w:hanging="180"/>
+      </w:pPr>
+    </w:lvl>
+    <w:lvl w:ilvl="6" w:tplc="0816000F" w:tentative="1">
+      <w:start w:val="1"/>
+      <w:numFmt w:val="decimal"/>
+      <w:lvlText w:val="%7."/>
+      <w:lvlJc w:val="left"/>
+      <w:pPr>
+        <w:ind w:left="5040" w:hanging="360"/>
+      </w:pPr>
+    </w:lvl>
+    <w:lvl w:ilvl="7" w:tplc="08160019" w:tentative="1">
+      <w:start w:val="1"/>
+      <w:numFmt w:val="lowerLetter"/>
+      <w:lvlText w:val="%8."/>
+      <w:lvlJc w:val="left"/>
+      <w:pPr>
+        <w:ind w:left="5760" w:hanging="360"/>
+      </w:pPr>
+    </w:lvl>
+    <w:lvl w:ilvl="8" w:tplc="0816001B" w:tentative="1">
+      <w:start w:val="1"/>
+      <w:numFmt w:val="lowerRoman"/>
+      <w:lvlText w:val="%9."/>
+      <w:lvlJc w:val="right"/>
+      <w:pPr>
+        <w:ind w:left="6480" w:hanging="180"/>
+      </w:pPr>
+    </w:lvl>
+  </w:abstractNum>
+  <w:num w:numId="1">
+    <w:abstractNumId w:val="0"/>
+  </w:num>
+</w:numbering>
 </file>
 
 <file path=word/styles.xml><?xml version="1.0" encoding="utf-8"?>
@@ -1834,6 +2186,28 @@
       <w:szCs w:val="32"/>
     </w:rPr>
   </w:style>
+  <w:style w:type="paragraph" w:styleId="Heading2">
+    <w:name w:val="heading 2"/>
+    <w:basedOn w:val="Normal"/>
+    <w:next w:val="Normal"/>
+    <w:link w:val="Heading2Char"/>
+    <w:uiPriority w:val="9"/>
+    <w:unhideWhenUsed/>
+    <w:qFormat/>
+    <w:rsid w:val="0071718C"/>
+    <w:pPr>
+      <w:keepNext/>
+      <w:keepLines/>
+      <w:spacing w:before="40" w:after="0"/>
+      <w:outlineLvl w:val="1"/>
+    </w:pPr>
+    <w:rPr>
+      <w:rFonts w:asciiTheme="majorHAnsi" w:eastAsiaTheme="majorEastAsia" w:hAnsiTheme="majorHAnsi" w:cstheme="majorBidi"/>
+      <w:color w:val="2F5496" w:themeColor="accent1" w:themeShade="BF"/>
+      <w:sz w:val="26"/>
+      <w:szCs w:val="26"/>
+    </w:rPr>
+  </w:style>
   <w:style w:type="character" w:default="1" w:styleId="DefaultParagraphFont">
     <w:name w:val="Default Paragraph Font"/>
     <w:uiPriority w:val="1"/>
@@ -2014,6 +2388,146 @@
       <w:color w:val="44546A" w:themeColor="text2"/>
       <w:sz w:val="18"/>
       <w:szCs w:val="18"/>
+    </w:rPr>
+  </w:style>
+  <w:style w:type="paragraph" w:styleId="Title">
+    <w:name w:val="Title"/>
+    <w:basedOn w:val="Normal"/>
+    <w:next w:val="Normal"/>
+    <w:link w:val="TitleChar"/>
+    <w:uiPriority w:val="10"/>
+    <w:qFormat/>
+    <w:rsid w:val="000B183A"/>
+    <w:pPr>
+      <w:spacing w:after="0" w:line="240" w:lineRule="auto"/>
+      <w:contextualSpacing/>
+    </w:pPr>
+    <w:rPr>
+      <w:rFonts w:asciiTheme="majorHAnsi" w:eastAsiaTheme="majorEastAsia" w:hAnsiTheme="majorHAnsi" w:cstheme="majorBidi"/>
+      <w:spacing w:val="-10"/>
+      <w:kern w:val="28"/>
+      <w:sz w:val="56"/>
+      <w:szCs w:val="56"/>
+    </w:rPr>
+  </w:style>
+  <w:style w:type="character" w:customStyle="1" w:styleId="TitleChar">
+    <w:name w:val="Title Char"/>
+    <w:basedOn w:val="DefaultParagraphFont"/>
+    <w:link w:val="Title"/>
+    <w:uiPriority w:val="10"/>
+    <w:rsid w:val="000B183A"/>
+    <w:rPr>
+      <w:rFonts w:asciiTheme="majorHAnsi" w:eastAsiaTheme="majorEastAsia" w:hAnsiTheme="majorHAnsi" w:cstheme="majorBidi"/>
+      <w:spacing w:val="-10"/>
+      <w:kern w:val="28"/>
+      <w:sz w:val="56"/>
+      <w:szCs w:val="56"/>
+    </w:rPr>
+  </w:style>
+  <w:style w:type="paragraph" w:styleId="Subtitle">
+    <w:name w:val="Subtitle"/>
+    <w:basedOn w:val="Normal"/>
+    <w:next w:val="Normal"/>
+    <w:link w:val="SubtitleChar"/>
+    <w:uiPriority w:val="11"/>
+    <w:qFormat/>
+    <w:rsid w:val="000B183A"/>
+    <w:pPr>
+      <w:numPr>
+        <w:ilvl w:val="1"/>
+      </w:numPr>
+    </w:pPr>
+    <w:rPr>
+      <w:rFonts w:eastAsiaTheme="minorEastAsia"/>
+      <w:color w:val="5A5A5A" w:themeColor="text1" w:themeTint="A5"/>
+      <w:spacing w:val="15"/>
+    </w:rPr>
+  </w:style>
+  <w:style w:type="character" w:customStyle="1" w:styleId="SubtitleChar">
+    <w:name w:val="Subtitle Char"/>
+    <w:basedOn w:val="DefaultParagraphFont"/>
+    <w:link w:val="Subtitle"/>
+    <w:uiPriority w:val="11"/>
+    <w:rsid w:val="000B183A"/>
+    <w:rPr>
+      <w:rFonts w:eastAsiaTheme="minorEastAsia"/>
+      <w:color w:val="5A5A5A" w:themeColor="text1" w:themeTint="A5"/>
+      <w:spacing w:val="15"/>
+    </w:rPr>
+  </w:style>
+  <w:style w:type="character" w:styleId="SubtleReference">
+    <w:name w:val="Subtle Reference"/>
+    <w:basedOn w:val="DefaultParagraphFont"/>
+    <w:uiPriority w:val="31"/>
+    <w:qFormat/>
+    <w:rsid w:val="000B183A"/>
+    <w:rPr>
+      <w:smallCaps/>
+      <w:color w:val="5A5A5A" w:themeColor="text1" w:themeTint="A5"/>
+    </w:rPr>
+  </w:style>
+  <w:style w:type="paragraph" w:customStyle="1" w:styleId="Style1">
+    <w:name w:val="Style1"/>
+    <w:basedOn w:val="Heading1"/>
+    <w:link w:val="Style1Char"/>
+    <w:qFormat/>
+    <w:rsid w:val="00044474"/>
+    <w:pPr>
+      <w:numPr>
+        <w:numId w:val="1"/>
+      </w:numPr>
+    </w:pPr>
+    <w:rPr>
+      <w:color w:val="8C2D19"/>
+    </w:rPr>
+  </w:style>
+  <w:style w:type="character" w:customStyle="1" w:styleId="Heading2Char">
+    <w:name w:val="Heading 2 Char"/>
+    <w:basedOn w:val="DefaultParagraphFont"/>
+    <w:link w:val="Heading2"/>
+    <w:uiPriority w:val="9"/>
+    <w:rsid w:val="0071718C"/>
+    <w:rPr>
+      <w:rFonts w:asciiTheme="majorHAnsi" w:eastAsiaTheme="majorEastAsia" w:hAnsiTheme="majorHAnsi" w:cstheme="majorBidi"/>
+      <w:color w:val="2F5496" w:themeColor="accent1" w:themeShade="BF"/>
+      <w:sz w:val="26"/>
+      <w:szCs w:val="26"/>
+    </w:rPr>
+  </w:style>
+  <w:style w:type="character" w:customStyle="1" w:styleId="Style1Char">
+    <w:name w:val="Style1 Char"/>
+    <w:basedOn w:val="Heading1Char"/>
+    <w:link w:val="Style1"/>
+    <w:rsid w:val="00044474"/>
+    <w:rPr>
+      <w:rFonts w:asciiTheme="majorHAnsi" w:eastAsiaTheme="majorEastAsia" w:hAnsiTheme="majorHAnsi" w:cstheme="majorBidi"/>
+      <w:color w:val="8C2D19"/>
+      <w:sz w:val="32"/>
+      <w:szCs w:val="32"/>
+    </w:rPr>
+  </w:style>
+  <w:style w:type="paragraph" w:customStyle="1" w:styleId="Style2">
+    <w:name w:val="Style2"/>
+    <w:basedOn w:val="Style1"/>
+    <w:link w:val="Style2Char"/>
+    <w:qFormat/>
+    <w:rsid w:val="0071718C"/>
+    <w:pPr>
+      <w:numPr>
+        <w:ilvl w:val="1"/>
+      </w:numPr>
+    </w:pPr>
+  </w:style>
+  <w:style w:type="character" w:customStyle="1" w:styleId="Style2Char">
+    <w:name w:val="Style2 Char"/>
+    <w:basedOn w:val="Style1Char"/>
+    <w:link w:val="Style2"/>
+    <w:rsid w:val="0071718C"/>
+    <w:rPr>
+      <w:rFonts w:asciiTheme="majorHAnsi" w:eastAsiaTheme="majorEastAsia" w:hAnsiTheme="majorHAnsi" w:cstheme="majorBidi"/>
+      <w:color w:val="8C2D19"/>
+      <w:sz w:val="32"/>
+      <w:szCs w:val="32"/>
     </w:rPr>
   </w:style>
 </w:styles>
@@ -2319,7 +2833,7 @@
 </file>
 
 <file path=customXml/itemProps1.xml><?xml version="1.0" encoding="utf-8"?>
-<ds:datastoreItem xmlns:ds="http://schemas.openxmlformats.org/officeDocument/2006/customXml" ds:itemID="{6E9495CE-1C38-4D5D-9011-97304B2E2E59}">
+<ds:datastoreItem xmlns:ds="http://schemas.openxmlformats.org/officeDocument/2006/customXml" ds:itemID="{BA4745F9-9826-4D6F-B6A0-43EBF65CBE9B}">
   <ds:schemaRefs>
     <ds:schemaRef ds:uri="http://schemas.openxmlformats.org/officeDocument/2006/bibliography"/>
   </ds:schemaRefs>

</xml_diff>